<commit_message>
Actualizacion archivos fase 1 y 2, presentacion fase 3
</commit_message>
<xml_diff>
--- a/Fase 2/Evidencias Proyecto/Evidencias de documentación/Acta de Constitución.docx
+++ b/Fase 2/Evidencias Proyecto/Evidencias de documentación/Acta de Constitución.docx
@@ -479,7 +479,13 @@
     <w:sdt>
       <w:sdtPr>
         <w:rPr>
-          <w:lang w:val="es-ES"/>
+          <w:rFonts w:ascii="Arial" w:eastAsia="Arial" w:hAnsi="Arial"/>
+          <w:b w:val="0"/>
+          <w:bCs w:val="0"/>
+          <w:color w:val="auto"/>
+          <w:sz w:val="24"/>
+          <w:szCs w:val="22"/>
+          <w:lang w:val="es-ES" w:eastAsia="en-US"/>
         </w:rPr>
         <w:id w:val="-1251111679"/>
         <w:docPartObj>
@@ -487,19 +493,10 @@
           <w:docPartUnique/>
         </w:docPartObj>
       </w:sdtPr>
-      <w:sdtEndPr>
-        <w:rPr>
-          <w:rFonts w:ascii="Arial" w:eastAsia="Arial" w:hAnsi="Arial"/>
-          <w:color w:val="auto"/>
-          <w:sz w:val="24"/>
-          <w:szCs w:val="22"/>
-          <w:lang w:eastAsia="en-US"/>
-        </w:rPr>
-      </w:sdtEndPr>
       <w:sdtContent>
         <w:p>
           <w:pPr>
-            <w:pStyle w:val="TOCHeading"/>
+            <w:pStyle w:val="TtuloTDC"/>
           </w:pPr>
           <w:r>
             <w:rPr>
@@ -510,7 +507,7 @@
         </w:p>
         <w:p>
           <w:pPr>
-            <w:pStyle w:val="TOC1"/>
+            <w:pStyle w:val="TDC1"/>
             <w:tabs>
               <w:tab w:val="right" w:leader="dot" w:pos="8828"/>
             </w:tabs>
@@ -535,7 +532,7 @@
           <w:hyperlink w:anchor="_Toc176195179" w:history="1">
             <w:r>
               <w:rPr>
-                <w:rStyle w:val="Hyperlink"/>
+                <w:rStyle w:val="Hipervnculo"/>
                 <w:noProof/>
               </w:rPr>
               <w:t>Información del Proyecto</w:t>
@@ -592,7 +589,7 @@
         </w:p>
         <w:p>
           <w:pPr>
-            <w:pStyle w:val="TOC2"/>
+            <w:pStyle w:val="TDC2"/>
             <w:tabs>
               <w:tab w:val="right" w:leader="dot" w:pos="8828"/>
             </w:tabs>
@@ -608,7 +605,7 @@
           <w:hyperlink w:anchor="_Toc176195180" w:history="1">
             <w:r>
               <w:rPr>
-                <w:rStyle w:val="Hyperlink"/>
+                <w:rStyle w:val="Hipervnculo"/>
                 <w:noProof/>
               </w:rPr>
               <w:t>Datos</w:t>
@@ -665,7 +662,7 @@
         </w:p>
         <w:p>
           <w:pPr>
-            <w:pStyle w:val="TOC2"/>
+            <w:pStyle w:val="TDC2"/>
             <w:tabs>
               <w:tab w:val="right" w:leader="dot" w:pos="8828"/>
             </w:tabs>
@@ -681,7 +678,7 @@
           <w:hyperlink w:anchor="_Toc176195181" w:history="1">
             <w:r>
               <w:rPr>
-                <w:rStyle w:val="Hyperlink"/>
+                <w:rStyle w:val="Hipervnculo"/>
                 <w:noProof/>
               </w:rPr>
               <w:t>Patrocinador / Patrocinadores</w:t>
@@ -738,7 +735,7 @@
         </w:p>
         <w:p>
           <w:pPr>
-            <w:pStyle w:val="TOC1"/>
+            <w:pStyle w:val="TDC1"/>
             <w:tabs>
               <w:tab w:val="right" w:leader="dot" w:pos="8828"/>
             </w:tabs>
@@ -754,7 +751,7 @@
           <w:hyperlink w:anchor="_Toc176195182" w:history="1">
             <w:r>
               <w:rPr>
-                <w:rStyle w:val="Hyperlink"/>
+                <w:rStyle w:val="Hipervnculo"/>
                 <w:noProof/>
               </w:rPr>
               <w:t>Propósito y Justificación del Proyecto</w:t>
@@ -811,7 +808,7 @@
         </w:p>
         <w:p>
           <w:pPr>
-            <w:pStyle w:val="TOC1"/>
+            <w:pStyle w:val="TDC1"/>
             <w:tabs>
               <w:tab w:val="right" w:leader="dot" w:pos="8828"/>
             </w:tabs>
@@ -827,7 +824,7 @@
           <w:hyperlink w:anchor="_Toc176195183" w:history="1">
             <w:r>
               <w:rPr>
-                <w:rStyle w:val="Hyperlink"/>
+                <w:rStyle w:val="Hipervnculo"/>
                 <w:noProof/>
               </w:rPr>
               <w:t>Descripción del Proyecto y Entregables / Producto</w:t>
@@ -884,7 +881,7 @@
         </w:p>
         <w:p>
           <w:pPr>
-            <w:pStyle w:val="TOC1"/>
+            <w:pStyle w:val="TDC1"/>
             <w:tabs>
               <w:tab w:val="right" w:leader="dot" w:pos="8828"/>
             </w:tabs>
@@ -900,7 +897,7 @@
           <w:hyperlink w:anchor="_Toc176195184" w:history="1">
             <w:r>
               <w:rPr>
-                <w:rStyle w:val="Hyperlink"/>
+                <w:rStyle w:val="Hipervnculo"/>
                 <w:noProof/>
               </w:rPr>
               <w:t>Requerimientos del producto / Historias de usuario</w:t>
@@ -957,7 +954,7 @@
         </w:p>
         <w:p>
           <w:pPr>
-            <w:pStyle w:val="TOC2"/>
+            <w:pStyle w:val="TDC2"/>
             <w:tabs>
               <w:tab w:val="right" w:leader="dot" w:pos="8828"/>
             </w:tabs>
@@ -973,7 +970,7 @@
           <w:hyperlink w:anchor="_Toc176195185" w:history="1">
             <w:r>
               <w:rPr>
-                <w:rStyle w:val="Hyperlink"/>
+                <w:rStyle w:val="Hipervnculo"/>
                 <w:noProof/>
               </w:rPr>
               <w:t>Requerimientos del proyecto /</w:t>
@@ -1030,7 +1027,7 @@
         </w:p>
         <w:p>
           <w:pPr>
-            <w:pStyle w:val="TOC1"/>
+            <w:pStyle w:val="TDC1"/>
             <w:tabs>
               <w:tab w:val="right" w:leader="dot" w:pos="8828"/>
             </w:tabs>
@@ -1046,7 +1043,7 @@
           <w:hyperlink w:anchor="_Toc176195186" w:history="1">
             <w:r>
               <w:rPr>
-                <w:rStyle w:val="Hyperlink"/>
+                <w:rStyle w:val="Hipervnculo"/>
                 <w:noProof/>
               </w:rPr>
               <w:t>Objetivos</w:t>
@@ -1103,7 +1100,7 @@
         </w:p>
         <w:p>
           <w:pPr>
-            <w:pStyle w:val="TOC1"/>
+            <w:pStyle w:val="TDC1"/>
             <w:tabs>
               <w:tab w:val="right" w:leader="dot" w:pos="8828"/>
             </w:tabs>
@@ -1119,7 +1116,7 @@
           <w:hyperlink w:anchor="_Toc176195187" w:history="1">
             <w:r>
               <w:rPr>
-                <w:rStyle w:val="Hyperlink"/>
+                <w:rStyle w:val="Hipervnculo"/>
                 <w:noProof/>
               </w:rPr>
               <w:t>Premisas y Restricciones</w:t>
@@ -1176,7 +1173,7 @@
         </w:p>
         <w:p>
           <w:pPr>
-            <w:pStyle w:val="TOC1"/>
+            <w:pStyle w:val="TDC1"/>
             <w:tabs>
               <w:tab w:val="right" w:leader="dot" w:pos="8828"/>
             </w:tabs>
@@ -1192,7 +1189,7 @@
           <w:hyperlink w:anchor="_Toc176195188" w:history="1">
             <w:r>
               <w:rPr>
-                <w:rStyle w:val="Hyperlink"/>
+                <w:rStyle w:val="Hipervnculo"/>
                 <w:noProof/>
               </w:rPr>
               <w:t>Riesgos iniciales de alto nivel</w:t>
@@ -1249,7 +1246,7 @@
         </w:p>
         <w:p>
           <w:pPr>
-            <w:pStyle w:val="TOC1"/>
+            <w:pStyle w:val="TDC1"/>
             <w:tabs>
               <w:tab w:val="right" w:leader="dot" w:pos="8828"/>
             </w:tabs>
@@ -1265,7 +1262,7 @@
           <w:hyperlink w:anchor="_Toc176195189" w:history="1">
             <w:r>
               <w:rPr>
-                <w:rStyle w:val="Hyperlink"/>
+                <w:rStyle w:val="Hipervnculo"/>
                 <w:noProof/>
               </w:rPr>
               <w:t>Cronograma de hitos principales</w:t>
@@ -1322,7 +1319,7 @@
         </w:p>
         <w:p>
           <w:pPr>
-            <w:pStyle w:val="TOC1"/>
+            <w:pStyle w:val="TDC1"/>
             <w:tabs>
               <w:tab w:val="right" w:leader="dot" w:pos="8828"/>
             </w:tabs>
@@ -1338,7 +1335,7 @@
           <w:hyperlink w:anchor="_Toc176195190" w:history="1">
             <w:r>
               <w:rPr>
-                <w:rStyle w:val="Hyperlink"/>
+                <w:rStyle w:val="Hipervnculo"/>
                 <w:noProof/>
               </w:rPr>
               <w:t>Presupuesto estimado</w:t>
@@ -1395,7 +1392,7 @@
         </w:p>
         <w:p>
           <w:pPr>
-            <w:pStyle w:val="TOC1"/>
+            <w:pStyle w:val="TDC1"/>
             <w:tabs>
               <w:tab w:val="right" w:leader="dot" w:pos="8828"/>
             </w:tabs>
@@ -1411,7 +1408,7 @@
           <w:hyperlink w:anchor="_Toc176195191" w:history="1">
             <w:r>
               <w:rPr>
-                <w:rStyle w:val="Hyperlink"/>
+                <w:rStyle w:val="Hipervnculo"/>
                 <w:noProof/>
               </w:rPr>
               <w:t>Lista de Interesados (stakeholders)</w:t>
@@ -1468,7 +1465,7 @@
         </w:p>
         <w:p>
           <w:pPr>
-            <w:pStyle w:val="TOC1"/>
+            <w:pStyle w:val="TDC1"/>
             <w:tabs>
               <w:tab w:val="right" w:leader="dot" w:pos="8828"/>
             </w:tabs>
@@ -1484,7 +1481,7 @@
           <w:hyperlink w:anchor="_Toc176195192" w:history="1">
             <w:r>
               <w:rPr>
-                <w:rStyle w:val="Hyperlink"/>
+                <w:rStyle w:val="Hipervnculo"/>
                 <w:noProof/>
               </w:rPr>
               <w:t>Requisitos de aprobación del proyecto</w:t>
@@ -1541,7 +1538,7 @@
         </w:p>
         <w:p>
           <w:pPr>
-            <w:pStyle w:val="TOC1"/>
+            <w:pStyle w:val="TDC1"/>
             <w:tabs>
               <w:tab w:val="right" w:leader="dot" w:pos="8828"/>
             </w:tabs>
@@ -1557,7 +1554,7 @@
           <w:hyperlink w:anchor="_Toc176195193" w:history="1">
             <w:r>
               <w:rPr>
-                <w:rStyle w:val="Hyperlink"/>
+                <w:rStyle w:val="Hipervnculo"/>
                 <w:noProof/>
               </w:rPr>
               <w:t>Asignación del Gerente de Proyecto y nivel de autoridad</w:t>
@@ -1614,7 +1611,7 @@
         </w:p>
         <w:p>
           <w:pPr>
-            <w:pStyle w:val="TOC2"/>
+            <w:pStyle w:val="TDC2"/>
             <w:tabs>
               <w:tab w:val="right" w:leader="dot" w:pos="8828"/>
             </w:tabs>
@@ -1630,7 +1627,7 @@
           <w:hyperlink w:anchor="_Toc176195194" w:history="1">
             <w:r>
               <w:rPr>
-                <w:rStyle w:val="Hyperlink"/>
+                <w:rStyle w:val="Hipervnculo"/>
                 <w:noProof/>
               </w:rPr>
               <w:t>Gerente de Proyecto</w:t>
@@ -1687,7 +1684,7 @@
         </w:p>
         <w:p>
           <w:pPr>
-            <w:pStyle w:val="TOC1"/>
+            <w:pStyle w:val="TDC1"/>
             <w:tabs>
               <w:tab w:val="right" w:leader="dot" w:pos="8828"/>
             </w:tabs>
@@ -1703,7 +1700,7 @@
           <w:hyperlink w:anchor="_Toc176195195" w:history="1">
             <w:r>
               <w:rPr>
-                <w:rStyle w:val="Hyperlink"/>
+                <w:rStyle w:val="Hipervnculo"/>
                 <w:noProof/>
               </w:rPr>
               <w:t>Aprobaciones</w:t>
@@ -1835,7 +1832,7 @@
     </w:p>
     <w:p>
       <w:pPr>
-        <w:pStyle w:val="Heading1"/>
+        <w:pStyle w:val="Ttulo1"/>
       </w:pPr>
       <w:bookmarkStart w:id="0" w:name="_Toc176195179"/>
       <w:r>
@@ -1843,13 +1840,14 @@
           <w:sz w:val="30"/>
           <w:szCs w:val="30"/>
         </w:rPr>
+        <w:lastRenderedPageBreak/>
         <w:t>Información del Proyecto</w:t>
       </w:r>
       <w:bookmarkEnd w:id="0"/>
     </w:p>
     <w:p>
       <w:pPr>
-        <w:pStyle w:val="Heading2"/>
+        <w:pStyle w:val="Ttulo2"/>
       </w:pPr>
       <w:r>
         <w:t xml:space="preserve">  </w:t>
@@ -2222,7 +2220,7 @@
     </w:p>
     <w:p>
       <w:pPr>
-        <w:pStyle w:val="Heading2"/>
+        <w:pStyle w:val="Ttulo2"/>
       </w:pPr>
       <w:r>
         <w:t xml:space="preserve">  </w:t>
@@ -2452,7 +2450,7 @@
     <w:p/>
     <w:p>
       <w:pPr>
-        <w:pStyle w:val="Heading1"/>
+        <w:pStyle w:val="Ttulo1"/>
         <w:rPr>
           <w:sz w:val="28"/>
           <w:szCs w:val="28"/>
@@ -2566,7 +2564,7 @@
     <w:p/>
     <w:p>
       <w:pPr>
-        <w:pStyle w:val="Heading1"/>
+        <w:pStyle w:val="Ttulo1"/>
         <w:rPr>
           <w:sz w:val="28"/>
           <w:szCs w:val="28"/>
@@ -2578,6 +2576,7 @@
           <w:sz w:val="28"/>
           <w:szCs w:val="28"/>
         </w:rPr>
+        <w:lastRenderedPageBreak/>
         <w:t>Descripción del Proyecto y Entregables / Producto</w:t>
       </w:r>
       <w:bookmarkEnd w:id="5"/>
@@ -2629,7 +2628,7 @@
     </w:p>
     <w:p>
       <w:pPr>
-        <w:pStyle w:val="Heading1"/>
+        <w:pStyle w:val="Ttulo1"/>
         <w:rPr>
           <w:highlight w:val="yellow"/>
         </w:rPr>
@@ -2971,6 +2970,7 @@
               <w:rPr>
                 <w:lang w:val="es-CL"/>
               </w:rPr>
+              <w:lastRenderedPageBreak/>
               <w:t xml:space="preserve">H.U </w:t>
             </w:r>
             <w:r>
@@ -3318,7 +3318,7 @@
     </w:p>
     <w:p>
       <w:pPr>
-        <w:pStyle w:val="Heading2"/>
+        <w:pStyle w:val="Ttulo2"/>
         <w:rPr>
           <w:sz w:val="28"/>
           <w:szCs w:val="28"/>
@@ -3330,6 +3330,7 @@
           <w:sz w:val="28"/>
           <w:szCs w:val="28"/>
         </w:rPr>
+        <w:lastRenderedPageBreak/>
         <w:t>Requerimientos del proyecto /</w:t>
       </w:r>
       <w:bookmarkEnd w:id="9"/>
@@ -3508,7 +3509,7 @@
     </w:p>
     <w:p>
       <w:pPr>
-        <w:pStyle w:val="Heading1"/>
+        <w:pStyle w:val="Ttulo1"/>
         <w:rPr>
           <w:sz w:val="28"/>
           <w:szCs w:val="28"/>
@@ -3520,6 +3521,7 @@
           <w:sz w:val="28"/>
           <w:szCs w:val="28"/>
         </w:rPr>
+        <w:lastRenderedPageBreak/>
         <w:t>Objetivos</w:t>
       </w:r>
       <w:bookmarkEnd w:id="11"/>
@@ -4319,12 +4321,18 @@
                 <w:b/>
                 <w:color w:val="000000" w:themeColor="text1"/>
               </w:rPr>
-              <w:t xml:space="preserve"> la cual se estima en </w:t>
-            </w:r>
-            <w:r>
-              <w:rPr>
+              <w:t xml:space="preserve"> la cual se estima </w:t>
+            </w:r>
+            <w:r>
+              <w:rPr>
+                <w:b/>
                 <w:color w:val="000000" w:themeColor="text1"/>
-                <w:highlight w:val="yellow"/>
+              </w:rPr>
+              <w:t xml:space="preserve">en </w:t>
+            </w:r>
+            <w:r>
+              <w:rPr>
+                <w:color w:val="000000" w:themeColor="text1"/>
               </w:rPr>
               <w:t>$500.000</w:t>
             </w:r>
@@ -4736,7 +4744,7 @@
     </w:p>
     <w:p>
       <w:pPr>
-        <w:pStyle w:val="Heading1"/>
+        <w:pStyle w:val="Ttulo1"/>
         <w:rPr>
           <w:sz w:val="28"/>
           <w:szCs w:val="28"/>
@@ -4748,6 +4756,7 @@
           <w:sz w:val="28"/>
           <w:szCs w:val="28"/>
         </w:rPr>
+        <w:lastRenderedPageBreak/>
         <w:t>Premisas y Restricciones</w:t>
       </w:r>
       <w:bookmarkEnd w:id="13"/>
@@ -4841,7 +4850,7 @@
     </w:p>
     <w:p>
       <w:pPr>
-        <w:pStyle w:val="Heading1"/>
+        <w:pStyle w:val="Ttulo1"/>
         <w:rPr>
           <w:sz w:val="28"/>
           <w:szCs w:val="28"/>
@@ -4953,7 +4962,7 @@
     <w:p/>
     <w:p>
       <w:pPr>
-        <w:pStyle w:val="Heading1"/>
+        <w:pStyle w:val="Ttulo1"/>
         <w:rPr>
           <w:sz w:val="28"/>
           <w:szCs w:val="28"/>
@@ -5298,7 +5307,7 @@
     <w:p/>
     <w:p>
       <w:pPr>
-        <w:pStyle w:val="Heading1"/>
+        <w:pStyle w:val="Ttulo1"/>
         <w:rPr>
           <w:sz w:val="28"/>
           <w:szCs w:val="28"/>
@@ -5421,7 +5430,7 @@
     <w:p/>
     <w:p>
       <w:pPr>
-        <w:pStyle w:val="Heading1"/>
+        <w:pStyle w:val="Ttulo1"/>
         <w:rPr>
           <w:sz w:val="28"/>
           <w:szCs w:val="28"/>
@@ -5433,6 +5442,7 @@
           <w:sz w:val="28"/>
           <w:szCs w:val="28"/>
         </w:rPr>
+        <w:lastRenderedPageBreak/>
         <w:t>Lista de Interesados (stakeholders)</w:t>
       </w:r>
       <w:bookmarkEnd w:id="19"/>
@@ -5727,7 +5737,7 @@
     </w:p>
     <w:p>
       <w:pPr>
-        <w:pStyle w:val="Heading1"/>
+        <w:pStyle w:val="Ttulo1"/>
         <w:rPr>
           <w:sz w:val="28"/>
           <w:szCs w:val="28"/>
@@ -5739,6 +5749,7 @@
           <w:sz w:val="28"/>
           <w:szCs w:val="28"/>
         </w:rPr>
+        <w:lastRenderedPageBreak/>
         <w:t>Requisitos de aprobación del proyecto</w:t>
       </w:r>
       <w:bookmarkEnd w:id="20"/>
@@ -5793,7 +5804,7 @@
           </w:p>
           <w:p>
             <w:pPr>
-              <w:pStyle w:val="ListParagraph"/>
+              <w:pStyle w:val="Prrafodelista"/>
               <w:numPr>
                 <w:ilvl w:val="0"/>
                 <w:numId w:val="2"/>
@@ -5812,7 +5823,7 @@
           </w:p>
           <w:p>
             <w:pPr>
-              <w:pStyle w:val="ListParagraph"/>
+              <w:pStyle w:val="Prrafodelista"/>
               <w:numPr>
                 <w:ilvl w:val="0"/>
                 <w:numId w:val="3"/>
@@ -5831,7 +5842,7 @@
           </w:p>
           <w:p>
             <w:pPr>
-              <w:pStyle w:val="ListParagraph"/>
+              <w:pStyle w:val="Prrafodelista"/>
               <w:numPr>
                 <w:ilvl w:val="0"/>
                 <w:numId w:val="4"/>
@@ -5850,7 +5861,7 @@
           </w:p>
           <w:p>
             <w:pPr>
-              <w:pStyle w:val="ListParagraph"/>
+              <w:pStyle w:val="Prrafodelista"/>
               <w:numPr>
                 <w:ilvl w:val="0"/>
                 <w:numId w:val="5"/>
@@ -5872,7 +5883,7 @@
           </w:p>
           <w:p>
             <w:pPr>
-              <w:pStyle w:val="ListParagraph"/>
+              <w:pStyle w:val="Prrafodelista"/>
               <w:numPr>
                 <w:ilvl w:val="0"/>
                 <w:numId w:val="7"/>
@@ -5900,7 +5911,7 @@
           </w:p>
           <w:p>
             <w:pPr>
-              <w:pStyle w:val="ListParagraph"/>
+              <w:pStyle w:val="Prrafodelista"/>
               <w:numPr>
                 <w:ilvl w:val="0"/>
                 <w:numId w:val="6"/>
@@ -5919,7 +5930,7 @@
           </w:p>
           <w:p>
             <w:pPr>
-              <w:pStyle w:val="ListParagraph"/>
+              <w:pStyle w:val="Prrafodelista"/>
               <w:numPr>
                 <w:ilvl w:val="0"/>
                 <w:numId w:val="6"/>
@@ -5942,7 +5953,7 @@
     <w:p/>
     <w:p>
       <w:pPr>
-        <w:pStyle w:val="Heading1"/>
+        <w:pStyle w:val="Ttulo1"/>
         <w:rPr>
           <w:sz w:val="28"/>
           <w:szCs w:val="28"/>
@@ -5960,7 +5971,7 @@
     </w:p>
     <w:p>
       <w:pPr>
-        <w:pStyle w:val="Heading2"/>
+        <w:pStyle w:val="Ttulo2"/>
       </w:pPr>
       <w:bookmarkStart w:id="22" w:name="_Toc176195194"/>
       <w:r>
@@ -6181,7 +6192,7 @@
     </w:p>
     <w:p>
       <w:pPr>
-        <w:pStyle w:val="Heading1"/>
+        <w:pStyle w:val="Ttulo1"/>
         <w:rPr>
           <w:sz w:val="28"/>
           <w:szCs w:val="28"/>
@@ -6333,13 +6344,13 @@
           </w:tcPr>
           <w:p>
             <w:pPr>
-              <w:pStyle w:val="Heading2"/>
+              <w:pStyle w:val="Ttulo2"/>
               <w:spacing w:line="276" w:lineRule="auto"/>
             </w:pPr>
           </w:p>
           <w:p>
             <w:pPr>
-              <w:pStyle w:val="Heading2"/>
+              <w:pStyle w:val="Ttulo2"/>
               <w:spacing w:line="276" w:lineRule="auto"/>
             </w:pPr>
           </w:p>
@@ -6351,7 +6362,7 @@
           </w:tcPr>
           <w:p>
             <w:pPr>
-              <w:pStyle w:val="Heading2"/>
+              <w:pStyle w:val="Ttulo2"/>
               <w:spacing w:line="276" w:lineRule="auto"/>
             </w:pPr>
           </w:p>
@@ -6363,7 +6374,7 @@
           </w:tcPr>
           <w:p>
             <w:pPr>
-              <w:pStyle w:val="Heading2"/>
+              <w:pStyle w:val="Ttulo2"/>
               <w:spacing w:line="276" w:lineRule="auto"/>
             </w:pPr>
           </w:p>
@@ -7803,10 +7814,10 @@
       <w:lang w:eastAsia="en-US"/>
     </w:rPr>
   </w:style>
-  <w:style w:type="paragraph" w:styleId="Heading1">
+  <w:style w:type="paragraph" w:styleId="Ttulo1">
     <w:name w:val="heading 1"/>
     <w:basedOn w:val="Normal"/>
-    <w:link w:val="Heading1Char"/>
+    <w:link w:val="Ttulo1Car"/>
     <w:uiPriority w:val="9"/>
     <w:qFormat/>
     <w:rsid w:val="00FD7899"/>
@@ -7825,10 +7836,10 @@
       <w:lang w:eastAsia="es-VE"/>
     </w:rPr>
   </w:style>
-  <w:style w:type="paragraph" w:styleId="Heading2">
+  <w:style w:type="paragraph" w:styleId="Ttulo2">
     <w:name w:val="heading 2"/>
     <w:basedOn w:val="Normal"/>
-    <w:link w:val="Heading2Char"/>
+    <w:link w:val="Ttulo2Car"/>
     <w:uiPriority w:val="9"/>
     <w:unhideWhenUsed/>
     <w:qFormat/>
@@ -7846,11 +7857,11 @@
       <w:lang w:eastAsia="es-VE"/>
     </w:rPr>
   </w:style>
-  <w:style w:type="paragraph" w:styleId="Heading3">
+  <w:style w:type="paragraph" w:styleId="Ttulo3">
     <w:name w:val="heading 3"/>
     <w:basedOn w:val="Normal"/>
     <w:next w:val="Normal"/>
-    <w:link w:val="Heading3Char"/>
+    <w:link w:val="Ttulo3Car"/>
     <w:uiPriority w:val="9"/>
     <w:semiHidden/>
     <w:unhideWhenUsed/>
@@ -7869,7 +7880,7 @@
       <w:szCs w:val="26"/>
     </w:rPr>
   </w:style>
-  <w:style w:type="paragraph" w:styleId="Heading4">
+  <w:style w:type="paragraph" w:styleId="Ttulo4">
     <w:name w:val="heading 4"/>
     <w:basedOn w:val="Normal"/>
     <w:next w:val="Normal"/>
@@ -7888,7 +7899,7 @@
       <w:szCs w:val="24"/>
     </w:rPr>
   </w:style>
-  <w:style w:type="paragraph" w:styleId="Heading5">
+  <w:style w:type="paragraph" w:styleId="Ttulo5">
     <w:name w:val="heading 5"/>
     <w:basedOn w:val="Normal"/>
     <w:next w:val="Normal"/>
@@ -7907,7 +7918,7 @@
       <w:sz w:val="22"/>
     </w:rPr>
   </w:style>
-  <w:style w:type="paragraph" w:styleId="Heading6">
+  <w:style w:type="paragraph" w:styleId="Ttulo6">
     <w:name w:val="heading 6"/>
     <w:basedOn w:val="Normal"/>
     <w:next w:val="Normal"/>
@@ -7927,15 +7938,17 @@
       <w:szCs w:val="20"/>
     </w:rPr>
   </w:style>
-  <w:style w:type="character" w:default="1" w:styleId="DefaultParagraphFont">
+  <w:style w:type="character" w:default="1" w:styleId="Fuentedeprrafopredeter">
     <w:name w:val="Default Paragraph Font"/>
     <w:uiPriority w:val="1"/>
     <w:semiHidden/>
     <w:unhideWhenUsed/>
   </w:style>
-  <w:style w:type="table" w:default="1" w:styleId="TableNormal">
+  <w:style w:type="table" w:default="1" w:styleId="Tablanormal">
     <w:name w:val="Normal Table"/>
     <w:uiPriority w:val="99"/>
+    <w:semiHidden/>
+    <w:unhideWhenUsed/>
     <w:tblPr>
       <w:tblInd w:w="0" w:type="dxa"/>
       <w:tblCellMar>
@@ -7946,13 +7959,13 @@
       </w:tblCellMar>
     </w:tblPr>
   </w:style>
-  <w:style w:type="numbering" w:default="1" w:styleId="NoList">
+  <w:style w:type="numbering" w:default="1" w:styleId="Sinlista">
     <w:name w:val="No List"/>
     <w:uiPriority w:val="99"/>
     <w:semiHidden/>
     <w:unhideWhenUsed/>
   </w:style>
-  <w:style w:type="paragraph" w:styleId="Title">
+  <w:style w:type="paragraph" w:styleId="Ttulo">
     <w:name w:val="Title"/>
     <w:basedOn w:val="Normal"/>
     <w:next w:val="Normal"/>
@@ -7986,10 +7999,10 @@
   </w:style>
   <w:style w:type="character" w:customStyle="1" w:styleId="apple-converted-space">
     <w:name w:val="apple-converted-space"/>
-    <w:basedOn w:val="DefaultParagraphFont"/>
+    <w:basedOn w:val="Fuentedeprrafopredeter"/>
     <w:rsid w:val="00FC5152"/>
   </w:style>
-  <w:style w:type="character" w:styleId="Strong">
+  <w:style w:type="character" w:styleId="Textoennegrita">
     <w:name w:val="Strong"/>
     <w:uiPriority w:val="22"/>
     <w:qFormat/>
@@ -7999,7 +8012,7 @@
       <w:bCs/>
     </w:rPr>
   </w:style>
-  <w:style w:type="paragraph" w:styleId="ListParagraph">
+  <w:style w:type="paragraph" w:styleId="Prrafodelista">
     <w:name w:val="List Paragraph"/>
     <w:basedOn w:val="Normal"/>
     <w:uiPriority w:val="34"/>
@@ -8010,7 +8023,7 @@
       <w:contextualSpacing/>
     </w:pPr>
   </w:style>
-  <w:style w:type="character" w:styleId="Hyperlink">
+  <w:style w:type="character" w:styleId="Hipervnculo">
     <w:name w:val="Hyperlink"/>
     <w:uiPriority w:val="99"/>
     <w:unhideWhenUsed/>
@@ -8020,9 +8033,9 @@
       <w:u w:val="single"/>
     </w:rPr>
   </w:style>
-  <w:style w:type="table" w:styleId="TableGrid">
+  <w:style w:type="table" w:styleId="Tablaconcuadrcula">
     <w:name w:val="Table Grid"/>
-    <w:basedOn w:val="TableNormal"/>
+    <w:basedOn w:val="Tablanormal"/>
     <w:uiPriority w:val="59"/>
     <w:rsid w:val="00245426"/>
     <w:tblPr>
@@ -8036,10 +8049,10 @@
       </w:tblBorders>
     </w:tblPr>
   </w:style>
-  <w:style w:type="paragraph" w:styleId="CommentText">
+  <w:style w:type="paragraph" w:styleId="Textocomentario">
     <w:name w:val="annotation text"/>
     <w:basedOn w:val="Normal"/>
-    <w:link w:val="CommentTextChar"/>
+    <w:link w:val="TextocomentarioCar"/>
     <w:semiHidden/>
     <w:rsid w:val="00176567"/>
     <w:pPr>
@@ -8052,9 +8065,9 @@
       <w:lang w:val="en-US"/>
     </w:rPr>
   </w:style>
-  <w:style w:type="character" w:customStyle="1" w:styleId="CommentTextChar">
-    <w:name w:val="Comment Text Char"/>
-    <w:link w:val="CommentText"/>
+  <w:style w:type="character" w:customStyle="1" w:styleId="TextocomentarioCar">
+    <w:name w:val="Texto comentario Car"/>
+    <w:link w:val="Textocomentario"/>
     <w:semiHidden/>
     <w:rsid w:val="00176567"/>
     <w:rPr>
@@ -8064,9 +8077,9 @@
       <w:lang w:val="en-US"/>
     </w:rPr>
   </w:style>
-  <w:style w:type="character" w:customStyle="1" w:styleId="Heading1Char">
-    <w:name w:val="Heading 1 Char"/>
-    <w:link w:val="Heading1"/>
+  <w:style w:type="character" w:customStyle="1" w:styleId="Ttulo1Car">
+    <w:name w:val="Título 1 Car"/>
+    <w:link w:val="Ttulo1"/>
     <w:uiPriority w:val="9"/>
     <w:rsid w:val="00FD7899"/>
     <w:rPr>
@@ -8079,9 +8092,9 @@
       <w:szCs w:val="48"/>
     </w:rPr>
   </w:style>
-  <w:style w:type="character" w:customStyle="1" w:styleId="Heading2Char">
-    <w:name w:val="Heading 2 Char"/>
-    <w:link w:val="Heading2"/>
+  <w:style w:type="character" w:customStyle="1" w:styleId="Ttulo2Car">
+    <w:name w:val="Título 2 Car"/>
+    <w:link w:val="Ttulo2"/>
     <w:uiPriority w:val="9"/>
     <w:rsid w:val="001D487D"/>
     <w:rPr>
@@ -8095,40 +8108,40 @@
   </w:style>
   <w:style w:type="character" w:customStyle="1" w:styleId="vote-count-post">
     <w:name w:val="vote-count-post"/>
-    <w:basedOn w:val="DefaultParagraphFont"/>
+    <w:basedOn w:val="Fuentedeprrafopredeter"/>
     <w:rsid w:val="00C3380A"/>
   </w:style>
   <w:style w:type="character" w:customStyle="1" w:styleId="relativetime">
     <w:name w:val="relativetime"/>
-    <w:basedOn w:val="DefaultParagraphFont"/>
+    <w:basedOn w:val="Fuentedeprrafopredeter"/>
     <w:rsid w:val="00C3380A"/>
   </w:style>
   <w:style w:type="character" w:customStyle="1" w:styleId="reputation-score">
     <w:name w:val="reputation-score"/>
-    <w:basedOn w:val="DefaultParagraphFont"/>
+    <w:basedOn w:val="Fuentedeprrafopredeter"/>
     <w:rsid w:val="00C3380A"/>
   </w:style>
   <w:style w:type="character" w:customStyle="1" w:styleId="badgecount">
     <w:name w:val="badgecount"/>
-    <w:basedOn w:val="DefaultParagraphFont"/>
+    <w:basedOn w:val="Fuentedeprrafopredeter"/>
     <w:rsid w:val="00C3380A"/>
   </w:style>
   <w:style w:type="character" w:customStyle="1" w:styleId="cool">
     <w:name w:val="cool"/>
-    <w:basedOn w:val="DefaultParagraphFont"/>
+    <w:basedOn w:val="Fuentedeprrafopredeter"/>
     <w:rsid w:val="00C3380A"/>
   </w:style>
   <w:style w:type="character" w:customStyle="1" w:styleId="comment-copy">
     <w:name w:val="comment-copy"/>
-    <w:basedOn w:val="DefaultParagraphFont"/>
+    <w:basedOn w:val="Fuentedeprrafopredeter"/>
     <w:rsid w:val="00C3380A"/>
   </w:style>
   <w:style w:type="character" w:customStyle="1" w:styleId="comment-date">
     <w:name w:val="comment-date"/>
-    <w:basedOn w:val="DefaultParagraphFont"/>
+    <w:basedOn w:val="Fuentedeprrafopredeter"/>
     <w:rsid w:val="00C3380A"/>
   </w:style>
-  <w:style w:type="character" w:styleId="Emphasis">
+  <w:style w:type="character" w:styleId="nfasis">
     <w:name w:val="Emphasis"/>
     <w:uiPriority w:val="20"/>
     <w:qFormat/>
@@ -8138,10 +8151,10 @@
       <w:iCs/>
     </w:rPr>
   </w:style>
-  <w:style w:type="paragraph" w:styleId="BalloonText">
+  <w:style w:type="paragraph" w:styleId="Textodeglobo">
     <w:name w:val="Balloon Text"/>
     <w:basedOn w:val="Normal"/>
-    <w:link w:val="BalloonTextChar"/>
+    <w:link w:val="TextodegloboCar"/>
     <w:uiPriority w:val="99"/>
     <w:semiHidden/>
     <w:unhideWhenUsed/>
@@ -8155,9 +8168,9 @@
       <w:szCs w:val="16"/>
     </w:rPr>
   </w:style>
-  <w:style w:type="character" w:customStyle="1" w:styleId="BalloonTextChar">
-    <w:name w:val="Balloon Text Char"/>
-    <w:link w:val="BalloonText"/>
+  <w:style w:type="character" w:customStyle="1" w:styleId="TextodegloboCar">
+    <w:name w:val="Texto de globo Car"/>
+    <w:link w:val="Textodeglobo"/>
     <w:uiPriority w:val="99"/>
     <w:semiHidden/>
     <w:rsid w:val="00C3380A"/>
@@ -8167,9 +8180,9 @@
       <w:szCs w:val="16"/>
     </w:rPr>
   </w:style>
-  <w:style w:type="character" w:customStyle="1" w:styleId="Heading3Char">
-    <w:name w:val="Heading 3 Char"/>
-    <w:link w:val="Heading3"/>
+  <w:style w:type="character" w:customStyle="1" w:styleId="Ttulo3Car">
+    <w:name w:val="Título 3 Car"/>
+    <w:link w:val="Ttulo3"/>
     <w:uiPriority w:val="9"/>
     <w:semiHidden/>
     <w:rsid w:val="00D237EB"/>
@@ -8184,13 +8197,13 @@
   </w:style>
   <w:style w:type="character" w:customStyle="1" w:styleId="ilad">
     <w:name w:val="il_ad"/>
-    <w:basedOn w:val="DefaultParagraphFont"/>
+    <w:basedOn w:val="Fuentedeprrafopredeter"/>
     <w:rsid w:val="008F218C"/>
   </w:style>
-  <w:style w:type="paragraph" w:styleId="Header">
+  <w:style w:type="paragraph" w:styleId="Encabezado">
     <w:name w:val="header"/>
     <w:basedOn w:val="Normal"/>
-    <w:link w:val="HeaderChar"/>
+    <w:link w:val="EncabezadoCar"/>
     <w:uiPriority w:val="99"/>
     <w:unhideWhenUsed/>
     <w:rsid w:val="00061A87"/>
@@ -8201,9 +8214,9 @@
       </w:tabs>
     </w:pPr>
   </w:style>
-  <w:style w:type="character" w:customStyle="1" w:styleId="HeaderChar">
-    <w:name w:val="Header Char"/>
-    <w:link w:val="Header"/>
+  <w:style w:type="character" w:customStyle="1" w:styleId="EncabezadoCar">
+    <w:name w:val="Encabezado Car"/>
+    <w:link w:val="Encabezado"/>
     <w:uiPriority w:val="99"/>
     <w:rsid w:val="00061A87"/>
     <w:rPr>
@@ -8212,10 +8225,10 @@
       <w:lang w:eastAsia="en-US"/>
     </w:rPr>
   </w:style>
-  <w:style w:type="paragraph" w:styleId="Footer">
+  <w:style w:type="paragraph" w:styleId="Piedepgina">
     <w:name w:val="footer"/>
     <w:basedOn w:val="Normal"/>
-    <w:link w:val="FooterChar"/>
+    <w:link w:val="PiedepginaCar"/>
     <w:uiPriority w:val="99"/>
     <w:unhideWhenUsed/>
     <w:rsid w:val="00061A87"/>
@@ -8226,9 +8239,9 @@
       </w:tabs>
     </w:pPr>
   </w:style>
-  <w:style w:type="character" w:customStyle="1" w:styleId="FooterChar">
-    <w:name w:val="Footer Char"/>
-    <w:link w:val="Footer"/>
+  <w:style w:type="character" w:customStyle="1" w:styleId="PiedepginaCar">
+    <w:name w:val="Pie de página Car"/>
+    <w:link w:val="Piedepgina"/>
     <w:uiPriority w:val="99"/>
     <w:rsid w:val="00061A87"/>
     <w:rPr>
@@ -8237,10 +8250,10 @@
       <w:lang w:eastAsia="en-US"/>
     </w:rPr>
   </w:style>
-  <w:style w:type="paragraph" w:styleId="TOCHeading">
+  <w:style w:type="paragraph" w:styleId="TtuloTDC">
     <w:name w:val="TOC Heading"/>
     <w:aliases w:val="Título de TDC"/>
-    <w:basedOn w:val="Heading1"/>
+    <w:basedOn w:val="Ttulo1"/>
     <w:next w:val="Normal"/>
     <w:uiPriority w:val="39"/>
     <w:unhideWhenUsed/>
@@ -8259,7 +8272,7 @@
       <w:szCs w:val="28"/>
     </w:rPr>
   </w:style>
-  <w:style w:type="paragraph" w:styleId="TOC1">
+  <w:style w:type="paragraph" w:styleId="TDC1">
     <w:name w:val="toc 1"/>
     <w:basedOn w:val="Normal"/>
     <w:next w:val="Normal"/>
@@ -8269,7 +8282,7 @@
     <w:qFormat/>
     <w:rsid w:val="00B94149"/>
   </w:style>
-  <w:style w:type="paragraph" w:styleId="TOC2">
+  <w:style w:type="paragraph" w:styleId="TDC2">
     <w:name w:val="toc 2"/>
     <w:basedOn w:val="Normal"/>
     <w:next w:val="Normal"/>
@@ -8282,7 +8295,7 @@
       <w:ind w:left="220"/>
     </w:pPr>
   </w:style>
-  <w:style w:type="paragraph" w:styleId="TOC3">
+  <w:style w:type="paragraph" w:styleId="TDC3">
     <w:name w:val="toc 3"/>
     <w:basedOn w:val="Normal"/>
     <w:next w:val="Normal"/>
@@ -8301,7 +8314,7 @@
       <w:lang w:eastAsia="es-VE"/>
     </w:rPr>
   </w:style>
-  <w:style w:type="paragraph" w:styleId="NoSpacing">
+  <w:style w:type="paragraph" w:styleId="Sinespaciado">
     <w:name w:val="No Spacing"/>
     <w:uiPriority w:val="1"/>
     <w:qFormat/>
@@ -8311,9 +8324,9 @@
       <w:lang w:eastAsia="en-US"/>
     </w:rPr>
   </w:style>
-  <w:style w:type="character" w:styleId="CommentReference">
+  <w:style w:type="character" w:styleId="Refdecomentario">
     <w:name w:val="annotation reference"/>
-    <w:basedOn w:val="DefaultParagraphFont"/>
+    <w:basedOn w:val="Fuentedeprrafopredeter"/>
     <w:uiPriority w:val="99"/>
     <w:semiHidden/>
     <w:unhideWhenUsed/>
@@ -8322,7 +8335,7 @@
       <w:szCs w:val="16"/>
     </w:rPr>
   </w:style>
-  <w:style w:type="paragraph" w:styleId="Subtitle">
+  <w:style w:type="paragraph" w:styleId="Subttulo">
     <w:name w:val="Subtitle"/>
     <w:basedOn w:val="Normal"/>
     <w:next w:val="Normal"/>
@@ -8342,7 +8355,7 @@
     </w:rPr>
   </w:style>
   <w:style w:type="table" w:customStyle="1" w:styleId="a">
-    <w:basedOn w:val="TableNormal"/>
+    <w:basedOn w:val="Tablanormal"/>
     <w:tblPr>
       <w:tblStyleRowBandSize w:val="1"/>
       <w:tblStyleColBandSize w:val="1"/>
@@ -8354,7 +8367,7 @@
     </w:tblPr>
   </w:style>
   <w:style w:type="table" w:customStyle="1" w:styleId="a0">
-    <w:basedOn w:val="TableNormal"/>
+    <w:basedOn w:val="Tablanormal"/>
     <w:tblPr>
       <w:tblStyleRowBandSize w:val="1"/>
       <w:tblStyleColBandSize w:val="1"/>
@@ -8366,7 +8379,7 @@
     </w:tblPr>
   </w:style>
   <w:style w:type="table" w:customStyle="1" w:styleId="a1">
-    <w:basedOn w:val="TableNormal"/>
+    <w:basedOn w:val="Tablanormal"/>
     <w:tblPr>
       <w:tblStyleRowBandSize w:val="1"/>
       <w:tblStyleColBandSize w:val="1"/>
@@ -8378,7 +8391,7 @@
     </w:tblPr>
   </w:style>
   <w:style w:type="table" w:customStyle="1" w:styleId="a2">
-    <w:basedOn w:val="TableNormal"/>
+    <w:basedOn w:val="Tablanormal"/>
     <w:tblPr>
       <w:tblStyleRowBandSize w:val="1"/>
       <w:tblStyleColBandSize w:val="1"/>
@@ -8390,7 +8403,7 @@
     </w:tblPr>
   </w:style>
   <w:style w:type="table" w:customStyle="1" w:styleId="a3">
-    <w:basedOn w:val="TableNormal"/>
+    <w:basedOn w:val="Tablanormal"/>
     <w:tblPr>
       <w:tblStyleRowBandSize w:val="1"/>
       <w:tblStyleColBandSize w:val="1"/>
@@ -8402,7 +8415,7 @@
     </w:tblPr>
   </w:style>
   <w:style w:type="table" w:customStyle="1" w:styleId="a4">
-    <w:basedOn w:val="TableNormal"/>
+    <w:basedOn w:val="Tablanormal"/>
     <w:tblPr>
       <w:tblStyleRowBandSize w:val="1"/>
       <w:tblStyleColBandSize w:val="1"/>
@@ -8414,7 +8427,7 @@
     </w:tblPr>
   </w:style>
   <w:style w:type="table" w:customStyle="1" w:styleId="a5">
-    <w:basedOn w:val="TableNormal"/>
+    <w:basedOn w:val="Tablanormal"/>
     <w:tblPr>
       <w:tblStyleRowBandSize w:val="1"/>
       <w:tblStyleColBandSize w:val="1"/>
@@ -8426,7 +8439,7 @@
     </w:tblPr>
   </w:style>
   <w:style w:type="table" w:customStyle="1" w:styleId="a6">
-    <w:basedOn w:val="TableNormal"/>
+    <w:basedOn w:val="Tablanormal"/>
     <w:tblPr>
       <w:tblStyleRowBandSize w:val="1"/>
       <w:tblStyleColBandSize w:val="1"/>
@@ -8438,7 +8451,7 @@
     </w:tblPr>
   </w:style>
   <w:style w:type="table" w:customStyle="1" w:styleId="a7">
-    <w:basedOn w:val="TableNormal"/>
+    <w:basedOn w:val="Tablanormal"/>
     <w:tblPr>
       <w:tblStyleRowBandSize w:val="1"/>
       <w:tblStyleColBandSize w:val="1"/>
@@ -8450,7 +8463,7 @@
     </w:tblPr>
   </w:style>
   <w:style w:type="table" w:customStyle="1" w:styleId="a8">
-    <w:basedOn w:val="TableNormal"/>
+    <w:basedOn w:val="Tablanormal"/>
     <w:tblPr>
       <w:tblStyleRowBandSize w:val="1"/>
       <w:tblStyleColBandSize w:val="1"/>
@@ -8462,7 +8475,7 @@
     </w:tblPr>
   </w:style>
   <w:style w:type="table" w:customStyle="1" w:styleId="a9">
-    <w:basedOn w:val="TableNormal"/>
+    <w:basedOn w:val="Tablanormal"/>
     <w:tblPr>
       <w:tblStyleRowBandSize w:val="1"/>
       <w:tblStyleColBandSize w:val="1"/>
@@ -8474,7 +8487,7 @@
     </w:tblPr>
   </w:style>
   <w:style w:type="table" w:customStyle="1" w:styleId="aa">
-    <w:basedOn w:val="TableNormal"/>
+    <w:basedOn w:val="Tablanormal"/>
     <w:tblPr>
       <w:tblStyleRowBandSize w:val="1"/>
       <w:tblStyleColBandSize w:val="1"/>
@@ -8486,7 +8499,7 @@
     </w:tblPr>
   </w:style>
   <w:style w:type="table" w:customStyle="1" w:styleId="ab">
-    <w:basedOn w:val="TableNormal"/>
+    <w:basedOn w:val="Tablanormal"/>
     <w:tblPr>
       <w:tblStyleRowBandSize w:val="1"/>
       <w:tblStyleColBandSize w:val="1"/>
@@ -8498,7 +8511,7 @@
     </w:tblPr>
   </w:style>
   <w:style w:type="table" w:customStyle="1" w:styleId="ac">
-    <w:basedOn w:val="TableNormal"/>
+    <w:basedOn w:val="Tablanormal"/>
     <w:tblPr>
       <w:tblStyleRowBandSize w:val="1"/>
       <w:tblStyleColBandSize w:val="1"/>
@@ -8510,7 +8523,7 @@
     </w:tblPr>
   </w:style>
   <w:style w:type="table" w:customStyle="1" w:styleId="ad">
-    <w:basedOn w:val="TableNormal"/>
+    <w:basedOn w:val="Tablanormal"/>
     <w:tblPr>
       <w:tblStyleRowBandSize w:val="1"/>
       <w:tblStyleColBandSize w:val="1"/>
@@ -8832,28 +8845,28 @@
 </file>
 
 <file path=customXml/item1.xml><?xml version="1.0" encoding="utf-8"?>
+<b:Sources xmlns:b="http://schemas.openxmlformats.org/officeDocument/2006/bibliography" xmlns="http://schemas.openxmlformats.org/officeDocument/2006/bibliography" SelectedStyle="\APASixthEditionOfficeOnline.xsl" StyleName="APA" Version="6"/>
+</file>
+
+<file path=customXml/item2.xml><?xml version="1.0" encoding="utf-8"?>
 <go:gDocsCustomXmlDataStorage xmlns:go="http://customooxmlschemas.google.com/" xmlns:r="http://schemas.openxmlformats.org/officeDocument/2006/relationships" uri="GoogleDocsCustomDataVersion1">
   <go:docsCustomData xmlns:go="http://customooxmlschemas.google.com/" roundtripDataSignature="AMtx7mgBvAeAYoeA3Tsq3tUBqc3Jr3YKWg==">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</go:docsCustomData>
 </go:gDocsCustomXmlDataStorage>
 </file>
 
-<file path=customXml/item2.xml><?xml version="1.0" encoding="utf-8"?>
-<b:Sources xmlns:b="http://schemas.openxmlformats.org/officeDocument/2006/bibliography" xmlns="http://schemas.openxmlformats.org/officeDocument/2006/bibliography" SelectedStyle="\APASixthEditionOfficeOnline.xsl" StyleName="APA" Version="6"/>
+<file path=customXml/itemProps1.xml><?xml version="1.0" encoding="utf-8"?>
+<ds:datastoreItem xmlns:ds="http://schemas.openxmlformats.org/officeDocument/2006/customXml" ds:itemID="{5BCB7C2F-D9D9-43F1-A75F-6B3E5011DA6F}">
+  <ds:schemaRefs>
+    <ds:schemaRef ds:uri="http://schemas.openxmlformats.org/officeDocument/2006/bibliography"/>
+  </ds:schemaRefs>
+</ds:datastoreItem>
 </file>
 
-<file path=customXml/itemProps1.xml><?xml version="1.0" encoding="utf-8"?>
+<file path=customXml/itemProps2.xml><?xml version="1.0" encoding="utf-8"?>
 <ds:datastoreItem xmlns:ds="http://schemas.openxmlformats.org/officeDocument/2006/customXml" ds:itemID="{11111111-1234-1234-1234-123412341234}">
   <ds:schemaRefs>
     <ds:schemaRef ds:uri="http://customooxmlschemas.google.com/"/>
     <ds:schemaRef ds:uri="http://schemas.openxmlformats.org/officeDocument/2006/relationships"/>
   </ds:schemaRefs>
 </ds:datastoreItem>
-</file>
-
-<file path=customXml/itemProps2.xml><?xml version="1.0" encoding="utf-8"?>
-<ds:datastoreItem xmlns:ds="http://schemas.openxmlformats.org/officeDocument/2006/customXml" ds:itemID="{5BCB7C2F-D9D9-43F1-A75F-6B3E5011DA6F}">
-  <ds:schemaRefs>
-    <ds:schemaRef ds:uri="http://schemas.openxmlformats.org/officeDocument/2006/bibliography"/>
-  </ds:schemaRefs>
-</ds:datastoreItem>
 </file>
</xml_diff>